<commit_message>
Updated to reflect instructor suggestions.
</commit_message>
<xml_diff>
--- a/team_documents/Risk Assesment.docx
+++ b/team_documents/Risk Assesment.docx
@@ -3,11 +3,20 @@
 <w:document xmlns:wpc="http://schemas.microsoft.com/office/word/2010/wordprocessingCanvas" xmlns:cx="http://schemas.microsoft.com/office/drawing/2014/chartex" xmlns:cx1="http://schemas.microsoft.com/office/drawing/2015/9/8/chartex" xmlns:cx2="http://schemas.microsoft.com/office/drawing/2015/10/21/chartex" xmlns:cx3="http://schemas.microsoft.com/office/drawing/2016/5/9/chartex" xmlns:cx4="http://schemas.microsoft.com/office/drawing/2016/5/10/chartex" xmlns:cx5="http://schemas.microsoft.com/office/drawing/2016/5/11/chartex" xmlns:cx6="http://schemas.microsoft.com/office/drawing/2016/5/12/chartex" xmlns:cx7="http://schemas.microsoft.com/office/drawing/2016/5/13/chartex" xmlns:cx8="http://schemas.microsoft.com/office/drawing/2016/5/14/chartex" xmlns:mc="http://schemas.openxmlformats.org/markup-compatibility/2006" xmlns:aink="http://schemas.microsoft.com/office/drawing/2016/ink" xmlns:am3d="http://schemas.microsoft.com/office/drawing/2017/model3d" xmlns:o="urn:schemas-microsoft-com:office:office" xmlns:r="http://schemas.openxmlformats.org/officeDocument/2006/relationships" xmlns:m="http://schemas.openxmlformats.org/officeDocument/2006/math" xmlns:v="urn:schemas-microsoft-com:vml" xmlns:wp14="http://schemas.microsoft.com/office/word/2010/wordprocessingDrawing" xmlns:wp="http://schemas.openxmlformats.org/drawingml/2006/wordprocessingDrawing" xmlns:w10="urn:schemas-microsoft-com:office:word" xmlns:w="http://schemas.openxmlformats.org/wordprocessingml/2006/main" xmlns:w14="http://schemas.microsoft.com/office/word/2010/wordml" xmlns:w15="http://schemas.microsoft.com/office/word/2012/wordml" xmlns:w16cid="http://schemas.microsoft.com/office/word/2016/wordml/cid" xmlns:w16se="http://schemas.microsoft.com/office/word/2015/wordml/symex" xmlns:wpg="http://schemas.microsoft.com/office/word/2010/wordprocessingGroup" xmlns:wpi="http://schemas.microsoft.com/office/word/2010/wordprocessingInk" xmlns:wne="http://schemas.microsoft.com/office/word/2006/wordml" xmlns:wps="http://schemas.microsoft.com/office/word/2010/wordprocessingShape" mc:Ignorable="w14 w15 w16se w16cid wp14">
   <w:body>
     <w:p>
+      <w:pPr>
+        <w:pStyle w:val="Title"/>
+      </w:pPr>
       <w:r>
         <w:t xml:space="preserve">Project Med-Tracker – </w:t>
       </w:r>
       <w:r>
         <w:t>Risk Identification</w:t>
+      </w:r>
+    </w:p>
+    <w:p/>
+    <w:p>
+      <w:r>
+        <w:t xml:space="preserve">             Required Features</w:t>
       </w:r>
     </w:p>
     <w:p>
@@ -31,26 +40,7 @@
         </w:numPr>
       </w:pPr>
       <w:r>
-        <w:t>Refill notification requires time counting</w:t>
-      </w:r>
-      <w:r>
-        <w:t>.</w:t>
-      </w:r>
-    </w:p>
-    <w:p>
-      <w:pPr>
-        <w:pStyle w:val="ListParagraph"/>
-      </w:pPr>
-    </w:p>
-    <w:p>
-      <w:pPr>
-        <w:pStyle w:val="ListParagraph"/>
-      </w:pPr>
-      <w:r>
-        <w:t>Stretch Goals</w:t>
-      </w:r>
-      <w:r>
-        <w:t>:</w:t>
+        <w:t>Refill notification requires time counting.</w:t>
       </w:r>
     </w:p>
     <w:p>
@@ -62,10 +52,26 @@
         </w:numPr>
       </w:pPr>
       <w:r>
+        <w:t xml:space="preserve">User authentication and data encryption, / </w:t>
+      </w:r>
+      <w:r>
         <w:t>Locking/password access</w:t>
       </w:r>
       <w:r>
         <w:t>.</w:t>
+      </w:r>
+    </w:p>
+    <w:p>
+      <w:pPr>
+        <w:pStyle w:val="ListParagraph"/>
+      </w:pPr>
+    </w:p>
+    <w:p>
+      <w:pPr>
+        <w:pStyle w:val="ListParagraph"/>
+      </w:pPr>
+      <w:r>
+        <w:t>Stretch Goals:</w:t>
       </w:r>
     </w:p>
     <w:p>
@@ -77,6 +83,18 @@
         </w:numPr>
       </w:pPr>
       <w:r>
+        <w:t>Cloud Storage</w:t>
+      </w:r>
+    </w:p>
+    <w:p>
+      <w:pPr>
+        <w:pStyle w:val="ListParagraph"/>
+        <w:numPr>
+          <w:ilvl w:val="0"/>
+          <w:numId w:val="2"/>
+        </w:numPr>
+      </w:pPr>
+      <w:r>
         <w:t>The ability to take/store pictures</w:t>
       </w:r>
       <w:r>
@@ -84,6 +102,15 @@
       </w:r>
     </w:p>
     <w:p/>
+    <w:p/>
+    <w:p>
+      <w:pPr>
+        <w:pStyle w:val="Heading2"/>
+      </w:pPr>
+      <w:r>
+        <w:t>Required Features Risks</w:t>
+      </w:r>
+    </w:p>
     <w:p>
       <w:r>
         <w:t>Plan for Mitigation:</w:t>
@@ -149,10 +176,7 @@
         </w:numPr>
       </w:pPr>
       <w:r>
-        <w:t xml:space="preserve">Dates: </w:t>
-      </w:r>
-      <w:r>
-        <w:t>Week 7 preliminary update</w:t>
+        <w:t>Dates: Week 7 preliminary update</w:t>
       </w:r>
     </w:p>
     <w:p>
@@ -197,10 +221,10 @@
         <w:t>Owner</w:t>
       </w:r>
       <w:r>
-        <w:t>:</w:t>
-      </w:r>
-      <w:r>
-        <w:t xml:space="preserve"> Alice</w:t>
+        <w:t xml:space="preserve">: </w:t>
+      </w:r>
+      <w:r>
+        <w:t>Eric</w:t>
       </w:r>
     </w:p>
     <w:p>
@@ -212,13 +236,7 @@
         </w:numPr>
       </w:pPr>
       <w:r>
-        <w:t>Plan/Goals: Research how</w:t>
-      </w:r>
-      <w:r>
-        <w:t>-</w:t>
-      </w:r>
-      <w:r>
-        <w:t xml:space="preserve">to and example code. Writ a working solution from research and present to the team.  </w:t>
+        <w:t xml:space="preserve">Plan/Goals: Research how-to and example code. Writ a working solution from research and present to the team.  </w:t>
       </w:r>
     </w:p>
     <w:p>
@@ -260,6 +278,9 @@
         </w:numPr>
       </w:pPr>
       <w:r>
+        <w:t xml:space="preserve">User Authentication and Data encryption, </w:t>
+      </w:r>
+      <w:r>
         <w:t>Locking/password access</w:t>
       </w:r>
       <w:r>
@@ -278,10 +299,7 @@
         <w:t>Owner</w:t>
       </w:r>
       <w:r>
-        <w:t>:</w:t>
-      </w:r>
-      <w:r>
-        <w:t xml:space="preserve"> Rich</w:t>
+        <w:t>: Rich</w:t>
       </w:r>
     </w:p>
     <w:p>
@@ -327,6 +345,23 @@
       </w:pPr>
     </w:p>
     <w:p/>
+    <w:p/>
+    <w:p/>
+    <w:p>
+      <w:pPr>
+        <w:pStyle w:val="Heading2"/>
+      </w:pPr>
+    </w:p>
+    <w:p>
+      <w:pPr>
+        <w:pStyle w:val="Heading2"/>
+      </w:pPr>
+      <w:bookmarkStart w:id="0" w:name="_GoBack"/>
+      <w:bookmarkEnd w:id="0"/>
+      <w:r>
+        <w:t>Stretch Goals Risks</w:t>
+      </w:r>
+    </w:p>
     <w:p>
       <w:r>
         <w:t>Plan for Mitigation:</w:t>
@@ -359,10 +394,7 @@
         <w:t>Owner</w:t>
       </w:r>
       <w:r>
-        <w:t>:</w:t>
-      </w:r>
-      <w:r>
-        <w:t xml:space="preserve"> Eric</w:t>
+        <w:t>: Eric</w:t>
       </w:r>
     </w:p>
     <w:p>
@@ -401,6 +433,77 @@
         <w:t>Update with problems/need help Week 6</w:t>
       </w:r>
     </w:p>
+    <w:p/>
+    <w:p/>
+    <w:p/>
+    <w:p>
+      <w:r>
+        <w:t>Plan for Mitigation:</w:t>
+      </w:r>
+    </w:p>
+    <w:p>
+      <w:pPr>
+        <w:pStyle w:val="ListParagraph"/>
+        <w:numPr>
+          <w:ilvl w:val="0"/>
+          <w:numId w:val="11"/>
+        </w:numPr>
+      </w:pPr>
+      <w:r>
+        <w:t>Cloud Storage</w:t>
+      </w:r>
+    </w:p>
+    <w:p>
+      <w:pPr>
+        <w:pStyle w:val="ListParagraph"/>
+        <w:numPr>
+          <w:ilvl w:val="1"/>
+          <w:numId w:val="11"/>
+        </w:numPr>
+      </w:pPr>
+      <w:r>
+        <w:t xml:space="preserve">Owner: </w:t>
+      </w:r>
+      <w:r>
+        <w:t>Alice</w:t>
+      </w:r>
+    </w:p>
+    <w:p>
+      <w:pPr>
+        <w:pStyle w:val="ListParagraph"/>
+        <w:numPr>
+          <w:ilvl w:val="1"/>
+          <w:numId w:val="11"/>
+        </w:numPr>
+      </w:pPr>
+      <w:r>
+        <w:t xml:space="preserve">Plan/Goals: Research how to and example code. Writ a working solution from research and present to the team.  </w:t>
+      </w:r>
+    </w:p>
+    <w:p>
+      <w:pPr>
+        <w:pStyle w:val="ListParagraph"/>
+        <w:numPr>
+          <w:ilvl w:val="2"/>
+          <w:numId w:val="11"/>
+        </w:numPr>
+      </w:pPr>
+      <w:r>
+        <w:t>Dates: Week 7 preliminary update</w:t>
+      </w:r>
+    </w:p>
+    <w:p>
+      <w:pPr>
+        <w:pStyle w:val="ListParagraph"/>
+        <w:numPr>
+          <w:ilvl w:val="2"/>
+          <w:numId w:val="11"/>
+        </w:numPr>
+      </w:pPr>
+      <w:r>
+        <w:t>Update with problems/need help Week 6</w:t>
+      </w:r>
+    </w:p>
     <w:p>
       <w:pPr>
         <w:pStyle w:val="ListParagraph"/>
@@ -414,12 +517,7 @@
     </w:p>
     <w:p>
       <w:r>
-        <w:t>If we are having difficulty finding a solution, or need help, Slack discussion board for our group and class discussion board to let other help and teach one another.</w:t>
-      </w:r>
-      <w:bookmarkStart w:id="0" w:name="_GoBack"/>
-      <w:bookmarkEnd w:id="0"/>
-      <w:r>
-        <w:t xml:space="preserve"> </w:t>
+        <w:t xml:space="preserve">If we are having difficulty finding a solution, or need help, Slack discussion board for our group and class discussion board to let other help and teach one another. </w:t>
       </w:r>
     </w:p>
     <w:sectPr>
@@ -613,6 +711,95 @@
     </w:lvl>
   </w:abstractNum>
   <w:abstractNum w:abstractNumId="2" w15:restartNumberingAfterBreak="0">
+    <w:nsid w:val="2E0B2208"/>
+    <w:multiLevelType w:val="hybridMultilevel"/>
+    <w:tmpl w:val="557254E4"/>
+    <w:lvl w:ilvl="0" w:tplc="3BF6D4DA">
+      <w:start w:val="4"/>
+      <w:numFmt w:val="decimal"/>
+      <w:lvlText w:val="%1."/>
+      <w:lvlJc w:val="left"/>
+      <w:pPr>
+        <w:ind w:left="720" w:hanging="360"/>
+      </w:pPr>
+      <w:rPr>
+        <w:rFonts w:hint="default"/>
+      </w:rPr>
+    </w:lvl>
+    <w:lvl w:ilvl="1" w:tplc="04090019">
+      <w:start w:val="1"/>
+      <w:numFmt w:val="lowerLetter"/>
+      <w:lvlText w:val="%2."/>
+      <w:lvlJc w:val="left"/>
+      <w:pPr>
+        <w:ind w:left="1440" w:hanging="360"/>
+      </w:pPr>
+    </w:lvl>
+    <w:lvl w:ilvl="2" w:tplc="0409001B">
+      <w:start w:val="1"/>
+      <w:numFmt w:val="lowerRoman"/>
+      <w:lvlText w:val="%3."/>
+      <w:lvlJc w:val="right"/>
+      <w:pPr>
+        <w:ind w:left="2160" w:hanging="180"/>
+      </w:pPr>
+    </w:lvl>
+    <w:lvl w:ilvl="3" w:tplc="0409000F" w:tentative="1">
+      <w:start w:val="1"/>
+      <w:numFmt w:val="decimal"/>
+      <w:lvlText w:val="%4."/>
+      <w:lvlJc w:val="left"/>
+      <w:pPr>
+        <w:ind w:left="2880" w:hanging="360"/>
+      </w:pPr>
+    </w:lvl>
+    <w:lvl w:ilvl="4" w:tplc="04090019" w:tentative="1">
+      <w:start w:val="1"/>
+      <w:numFmt w:val="lowerLetter"/>
+      <w:lvlText w:val="%5."/>
+      <w:lvlJc w:val="left"/>
+      <w:pPr>
+        <w:ind w:left="3600" w:hanging="360"/>
+      </w:pPr>
+    </w:lvl>
+    <w:lvl w:ilvl="5" w:tplc="0409001B" w:tentative="1">
+      <w:start w:val="1"/>
+      <w:numFmt w:val="lowerRoman"/>
+      <w:lvlText w:val="%6."/>
+      <w:lvlJc w:val="right"/>
+      <w:pPr>
+        <w:ind w:left="4320" w:hanging="180"/>
+      </w:pPr>
+    </w:lvl>
+    <w:lvl w:ilvl="6" w:tplc="0409000F" w:tentative="1">
+      <w:start w:val="1"/>
+      <w:numFmt w:val="decimal"/>
+      <w:lvlText w:val="%7."/>
+      <w:lvlJc w:val="left"/>
+      <w:pPr>
+        <w:ind w:left="5040" w:hanging="360"/>
+      </w:pPr>
+    </w:lvl>
+    <w:lvl w:ilvl="7" w:tplc="04090019" w:tentative="1">
+      <w:start w:val="1"/>
+      <w:numFmt w:val="lowerLetter"/>
+      <w:lvlText w:val="%8."/>
+      <w:lvlJc w:val="left"/>
+      <w:pPr>
+        <w:ind w:left="5760" w:hanging="360"/>
+      </w:pPr>
+    </w:lvl>
+    <w:lvl w:ilvl="8" w:tplc="0409001B" w:tentative="1">
+      <w:start w:val="1"/>
+      <w:numFmt w:val="lowerRoman"/>
+      <w:lvlText w:val="%9."/>
+      <w:lvlJc w:val="right"/>
+      <w:pPr>
+        <w:ind w:left="6480" w:hanging="180"/>
+      </w:pPr>
+    </w:lvl>
+  </w:abstractNum>
+  <w:abstractNum w:abstractNumId="3" w15:restartNumberingAfterBreak="0">
     <w:nsid w:val="355B2600"/>
     <w:multiLevelType w:val="hybridMultilevel"/>
     <w:tmpl w:val="34004C0E"/>
@@ -701,7 +888,7 @@
       </w:pPr>
     </w:lvl>
   </w:abstractNum>
-  <w:abstractNum w:abstractNumId="3" w15:restartNumberingAfterBreak="0">
+  <w:abstractNum w:abstractNumId="4" w15:restartNumberingAfterBreak="0">
     <w:nsid w:val="39954242"/>
     <w:multiLevelType w:val="hybridMultilevel"/>
     <w:tmpl w:val="2D903F0C"/>
@@ -790,7 +977,7 @@
       </w:pPr>
     </w:lvl>
   </w:abstractNum>
-  <w:abstractNum w:abstractNumId="4" w15:restartNumberingAfterBreak="0">
+  <w:abstractNum w:abstractNumId="5" w15:restartNumberingAfterBreak="0">
     <w:nsid w:val="43CB7D60"/>
     <w:multiLevelType w:val="hybridMultilevel"/>
     <w:tmpl w:val="2BB2D28C"/>
@@ -879,7 +1066,7 @@
       </w:pPr>
     </w:lvl>
   </w:abstractNum>
-  <w:abstractNum w:abstractNumId="5" w15:restartNumberingAfterBreak="0">
+  <w:abstractNum w:abstractNumId="6" w15:restartNumberingAfterBreak="0">
     <w:nsid w:val="4CA04CDA"/>
     <w:multiLevelType w:val="hybridMultilevel"/>
     <w:tmpl w:val="2BB2D28C"/>
@@ -968,7 +1155,7 @@
       </w:pPr>
     </w:lvl>
   </w:abstractNum>
-  <w:abstractNum w:abstractNumId="6" w15:restartNumberingAfterBreak="0">
+  <w:abstractNum w:abstractNumId="7" w15:restartNumberingAfterBreak="0">
     <w:nsid w:val="4D3E05B0"/>
     <w:multiLevelType w:val="hybridMultilevel"/>
     <w:tmpl w:val="42B8DCF2"/>
@@ -1057,7 +1244,7 @@
       </w:pPr>
     </w:lvl>
   </w:abstractNum>
-  <w:abstractNum w:abstractNumId="7" w15:restartNumberingAfterBreak="0">
+  <w:abstractNum w:abstractNumId="8" w15:restartNumberingAfterBreak="0">
     <w:nsid w:val="5AA52FDC"/>
     <w:multiLevelType w:val="hybridMultilevel"/>
     <w:tmpl w:val="2BB2D28C"/>
@@ -1146,7 +1333,7 @@
       </w:pPr>
     </w:lvl>
   </w:abstractNum>
-  <w:abstractNum w:abstractNumId="8" w15:restartNumberingAfterBreak="0">
+  <w:abstractNum w:abstractNumId="9" w15:restartNumberingAfterBreak="0">
     <w:nsid w:val="66AD3947"/>
     <w:multiLevelType w:val="hybridMultilevel"/>
     <w:tmpl w:val="94D07BA0"/>
@@ -1235,7 +1422,7 @@
       </w:pPr>
     </w:lvl>
   </w:abstractNum>
-  <w:abstractNum w:abstractNumId="9" w15:restartNumberingAfterBreak="0">
+  <w:abstractNum w:abstractNumId="10" w15:restartNumberingAfterBreak="0">
     <w:nsid w:val="7D2E244E"/>
     <w:multiLevelType w:val="hybridMultilevel"/>
     <w:tmpl w:val="2BB2D28C"/>
@@ -1325,34 +1512,37 @@
     </w:lvl>
   </w:abstractNum>
   <w:num w:numId="1">
-    <w:abstractNumId w:val="6"/>
+    <w:abstractNumId w:val="7"/>
   </w:num>
   <w:num w:numId="2">
-    <w:abstractNumId w:val="9"/>
+    <w:abstractNumId w:val="10"/>
   </w:num>
   <w:num w:numId="3">
-    <w:abstractNumId w:val="4"/>
+    <w:abstractNumId w:val="5"/>
   </w:num>
   <w:num w:numId="4">
     <w:abstractNumId w:val="1"/>
   </w:num>
   <w:num w:numId="5">
-    <w:abstractNumId w:val="7"/>
+    <w:abstractNumId w:val="8"/>
   </w:num>
   <w:num w:numId="6">
-    <w:abstractNumId w:val="5"/>
+    <w:abstractNumId w:val="6"/>
   </w:num>
   <w:num w:numId="7">
-    <w:abstractNumId w:val="8"/>
+    <w:abstractNumId w:val="9"/>
   </w:num>
   <w:num w:numId="8">
-    <w:abstractNumId w:val="2"/>
+    <w:abstractNumId w:val="3"/>
   </w:num>
   <w:num w:numId="9">
-    <w:abstractNumId w:val="3"/>
+    <w:abstractNumId w:val="4"/>
   </w:num>
   <w:num w:numId="10">
     <w:abstractNumId w:val="0"/>
+  </w:num>
+  <w:num w:numId="11">
+    <w:abstractNumId w:val="2"/>
   </w:num>
 </w:numbering>
 </file>
@@ -1752,6 +1942,28 @@
     <w:name w:val="Normal"/>
     <w:qFormat/>
   </w:style>
+  <w:style w:type="paragraph" w:styleId="Heading2">
+    <w:name w:val="heading 2"/>
+    <w:basedOn w:val="Normal"/>
+    <w:next w:val="Normal"/>
+    <w:link w:val="Heading2Char"/>
+    <w:uiPriority w:val="9"/>
+    <w:unhideWhenUsed/>
+    <w:qFormat/>
+    <w:rsid w:val="006A1442"/>
+    <w:pPr>
+      <w:keepNext/>
+      <w:keepLines/>
+      <w:spacing w:before="40"/>
+      <w:outlineLvl w:val="1"/>
+    </w:pPr>
+    <w:rPr>
+      <w:rFonts w:asciiTheme="majorHAnsi" w:eastAsiaTheme="majorEastAsia" w:hAnsiTheme="majorHAnsi" w:cstheme="majorBidi"/>
+      <w:color w:val="2F5496" w:themeColor="accent1" w:themeShade="BF"/>
+      <w:sz w:val="26"/>
+      <w:szCs w:val="26"/>
+    </w:rPr>
+  </w:style>
   <w:style w:type="character" w:default="1" w:styleId="DefaultParagraphFont">
     <w:name w:val="Default Paragraph Font"/>
     <w:uiPriority w:val="1"/>
@@ -1789,6 +2001,52 @@
       <w:ind w:left="720"/>
       <w:contextualSpacing/>
     </w:pPr>
+  </w:style>
+  <w:style w:type="character" w:customStyle="1" w:styleId="Heading2Char">
+    <w:name w:val="Heading 2 Char"/>
+    <w:basedOn w:val="DefaultParagraphFont"/>
+    <w:link w:val="Heading2"/>
+    <w:uiPriority w:val="9"/>
+    <w:rsid w:val="006A1442"/>
+    <w:rPr>
+      <w:rFonts w:asciiTheme="majorHAnsi" w:eastAsiaTheme="majorEastAsia" w:hAnsiTheme="majorHAnsi" w:cstheme="majorBidi"/>
+      <w:color w:val="2F5496" w:themeColor="accent1" w:themeShade="BF"/>
+      <w:sz w:val="26"/>
+      <w:szCs w:val="26"/>
+    </w:rPr>
+  </w:style>
+  <w:style w:type="paragraph" w:styleId="Title">
+    <w:name w:val="Title"/>
+    <w:basedOn w:val="Normal"/>
+    <w:next w:val="Normal"/>
+    <w:link w:val="TitleChar"/>
+    <w:uiPriority w:val="10"/>
+    <w:qFormat/>
+    <w:rsid w:val="006A1442"/>
+    <w:pPr>
+      <w:contextualSpacing/>
+    </w:pPr>
+    <w:rPr>
+      <w:rFonts w:asciiTheme="majorHAnsi" w:eastAsiaTheme="majorEastAsia" w:hAnsiTheme="majorHAnsi" w:cstheme="majorBidi"/>
+      <w:spacing w:val="-10"/>
+      <w:kern w:val="28"/>
+      <w:sz w:val="56"/>
+      <w:szCs w:val="56"/>
+    </w:rPr>
+  </w:style>
+  <w:style w:type="character" w:customStyle="1" w:styleId="TitleChar">
+    <w:name w:val="Title Char"/>
+    <w:basedOn w:val="DefaultParagraphFont"/>
+    <w:link w:val="Title"/>
+    <w:uiPriority w:val="10"/>
+    <w:rsid w:val="006A1442"/>
+    <w:rPr>
+      <w:rFonts w:asciiTheme="majorHAnsi" w:eastAsiaTheme="majorEastAsia" w:hAnsiTheme="majorHAnsi" w:cstheme="majorBidi"/>
+      <w:spacing w:val="-10"/>
+      <w:kern w:val="28"/>
+      <w:sz w:val="56"/>
+      <w:szCs w:val="56"/>
+    </w:rPr>
   </w:style>
 </w:styles>
 </file>

</xml_diff>